<commit_message>
Agregando Alcances al Documento Word
</commit_message>
<xml_diff>
--- a/Documento/Help-Desk Documento.docx
+++ b/Documento/Help-Desk Documento.docx
@@ -1311,20 +1311,23 @@
     </w:p>
     <w:p>
       <w:pPr>
-        <w:rPr>
-          <w:lang w:eastAsia="es-SV"/>
-        </w:rPr>
-      </w:pPr>
-    </w:p>
-    <w:p>
-      <w:pPr>
-        <w:rPr>
-          <w:lang w:eastAsia="es-SV"/>
-        </w:rPr>
-      </w:pPr>
-    </w:p>
-    <w:p>
-      <w:pPr>
+        <w:jc w:val="both"/>
+        <w:rPr>
+          <w:lang w:eastAsia="es-SV"/>
+        </w:rPr>
+      </w:pPr>
+    </w:p>
+    <w:p>
+      <w:pPr>
+        <w:jc w:val="both"/>
+        <w:rPr>
+          <w:lang w:eastAsia="es-SV"/>
+        </w:rPr>
+      </w:pPr>
+    </w:p>
+    <w:p>
+      <w:pPr>
+        <w:jc w:val="both"/>
         <w:rPr>
           <w:lang w:eastAsia="es-SV"/>
         </w:rPr>
@@ -1363,13 +1366,192 @@
     </w:p>
     <w:p>
       <w:pPr>
-        <w:rPr>
-          <w:lang w:eastAsia="es-SV"/>
-        </w:rPr>
-      </w:pPr>
-    </w:p>
-    <w:p>
-      <w:pPr>
+        <w:pStyle w:val="Prrafodelista"/>
+        <w:numPr>
+          <w:ilvl w:val="0"/>
+          <w:numId w:val="2"/>
+        </w:numPr>
+        <w:jc w:val="both"/>
+        <w:rPr>
+          <w:lang w:eastAsia="es-SV"/>
+        </w:rPr>
+      </w:pPr>
+      <w:r>
+        <w:rPr>
+          <w:lang w:eastAsia="es-SV"/>
+        </w:rPr>
+        <w:t xml:space="preserve">Implementar todas las exigencias pedidas por </w:t>
+      </w:r>
+      <w:r>
+        <w:rPr>
+          <w:lang w:eastAsia="es-SV"/>
+        </w:rPr>
+        <w:t>el problema planteado</w:t>
+      </w:r>
+      <w:r>
+        <w:rPr>
+          <w:lang w:eastAsia="es-SV"/>
+        </w:rPr>
+        <w:t xml:space="preserve"> de manera sencilla y eficiente</w:t>
+      </w:r>
+      <w:r>
+        <w:rPr>
+          <w:lang w:eastAsia="es-SV"/>
+        </w:rPr>
+        <w:t>, ayudando a si mismo con que el sitio sea funcional y adaptable ante cualquier empresa que desee utilizarlo.</w:t>
+      </w:r>
+    </w:p>
+    <w:p>
+      <w:pPr>
+        <w:pStyle w:val="Prrafodelista"/>
+        <w:jc w:val="both"/>
+        <w:rPr>
+          <w:lang w:eastAsia="es-SV"/>
+        </w:rPr>
+      </w:pPr>
+    </w:p>
+    <w:p>
+      <w:pPr>
+        <w:pStyle w:val="Prrafodelista"/>
+        <w:numPr>
+          <w:ilvl w:val="0"/>
+          <w:numId w:val="2"/>
+        </w:numPr>
+        <w:jc w:val="both"/>
+        <w:rPr>
+          <w:lang w:eastAsia="es-SV"/>
+        </w:rPr>
+      </w:pPr>
+      <w:r>
+        <w:rPr>
+          <w:lang w:eastAsia="es-SV"/>
+        </w:rPr>
+        <w:t>Reducir el tiempo de respuesta por parte de los técnicos en la solución de los problemas</w:t>
+      </w:r>
+      <w:r>
+        <w:rPr>
+          <w:lang w:eastAsia="es-SV"/>
+        </w:rPr>
+        <w:t>, permitiendo así que los usuarios tengan un medio rápido y factible por el cual pedir ayuda de los diferentes inconvenientes que tengan.</w:t>
+      </w:r>
+    </w:p>
+    <w:p>
+      <w:pPr>
+        <w:pStyle w:val="Prrafodelista"/>
+        <w:rPr>
+          <w:lang w:eastAsia="es-SV"/>
+        </w:rPr>
+      </w:pPr>
+    </w:p>
+    <w:p>
+      <w:pPr>
+        <w:pStyle w:val="Prrafodelista"/>
+        <w:jc w:val="both"/>
+        <w:rPr>
+          <w:lang w:eastAsia="es-SV"/>
+        </w:rPr>
+      </w:pPr>
+    </w:p>
+    <w:p>
+      <w:pPr>
+        <w:pStyle w:val="Prrafodelista"/>
+        <w:numPr>
+          <w:ilvl w:val="0"/>
+          <w:numId w:val="2"/>
+        </w:numPr>
+        <w:jc w:val="both"/>
+        <w:rPr>
+          <w:lang w:eastAsia="es-SV"/>
+        </w:rPr>
+      </w:pPr>
+      <w:r>
+        <w:rPr>
+          <w:lang w:eastAsia="es-SV"/>
+        </w:rPr>
+        <w:t>Utilizar las herramientas</w:t>
+      </w:r>
+      <w:bookmarkStart w:id="2" w:name="_GoBack"/>
+      <w:bookmarkEnd w:id="2"/>
+      <w:r>
+        <w:rPr>
+          <w:lang w:eastAsia="es-SV"/>
+        </w:rPr>
+        <w:t xml:space="preserve"> </w:t>
+      </w:r>
+      <w:r>
+        <w:rPr>
+          <w:lang w:eastAsia="es-SV"/>
+        </w:rPr>
+        <w:t>más</w:t>
+      </w:r>
+      <w:r>
+        <w:rPr>
+          <w:lang w:eastAsia="es-SV"/>
+        </w:rPr>
+        <w:t xml:space="preserve"> actuales de los Lenguajes de maquetación, Frameworks</w:t>
+      </w:r>
+      <w:r>
+        <w:rPr>
+          <w:lang w:eastAsia="es-SV"/>
+        </w:rPr>
+        <w:t>,</w:t>
+      </w:r>
+      <w:r>
+        <w:rPr>
+          <w:lang w:eastAsia="es-SV"/>
+        </w:rPr>
+        <w:t xml:space="preserve"> entre otros</w:t>
+      </w:r>
+      <w:r>
+        <w:rPr>
+          <w:lang w:eastAsia="es-SV"/>
+        </w:rPr>
+        <w:t xml:space="preserve">, </w:t>
+      </w:r>
+      <w:r>
+        <w:rPr>
+          <w:lang w:eastAsia="es-SV"/>
+        </w:rPr>
+        <w:t xml:space="preserve">permitiendo así que el diseño o interfaz del sitio web sea intuitivo y sencillo de utilizar, evitando que </w:t>
+      </w:r>
+      <w:r>
+        <w:rPr>
+          <w:lang w:eastAsia="es-SV"/>
+        </w:rPr>
+        <w:t>se vea anticuada a los estándares de los nuevos usuarios.</w:t>
+      </w:r>
+    </w:p>
+    <w:p>
+      <w:pPr>
+        <w:pStyle w:val="Prrafodelista"/>
+        <w:jc w:val="both"/>
+        <w:rPr>
+          <w:lang w:eastAsia="es-SV"/>
+        </w:rPr>
+      </w:pPr>
+    </w:p>
+    <w:p>
+      <w:pPr>
+        <w:pStyle w:val="Prrafodelista"/>
+        <w:numPr>
+          <w:ilvl w:val="0"/>
+          <w:numId w:val="2"/>
+        </w:numPr>
+        <w:jc w:val="both"/>
+        <w:rPr>
+          <w:lang w:eastAsia="es-SV"/>
+        </w:rPr>
+      </w:pPr>
+      <w:r>
+        <w:rPr>
+          <w:lang w:eastAsia="es-SV"/>
+        </w:rPr>
+        <w:t>Reducir el tiempo en que un usuario recibe respuesta, por medio de las FAQ para así evitar que se sobre sature el servicio de chat y que se reciba una respuesta igual de idónea.</w:t>
+      </w:r>
+    </w:p>
+    <w:p>
+      <w:pPr>
+        <w:jc w:val="both"/>
         <w:rPr>
           <w:lang w:eastAsia="es-SV"/>
         </w:rPr>
@@ -1386,7 +1568,7 @@
           <w:lang w:eastAsia="es-SV"/>
         </w:rPr>
       </w:pPr>
-      <w:bookmarkStart w:id="2" w:name="_Toc49272183"/>
+      <w:bookmarkStart w:id="3" w:name="_Toc49272183"/>
       <w:r>
         <w:rPr>
           <w:rFonts w:ascii="Arial" w:hAnsi="Arial" w:cs="Arial"/>
@@ -1397,17 +1579,19 @@
         </w:rPr>
         <w:t>Limitaciones</w:t>
       </w:r>
-      <w:bookmarkEnd w:id="2"/>
-    </w:p>
-    <w:p>
-      <w:pPr>
-        <w:rPr>
-          <w:lang w:eastAsia="es-SV"/>
-        </w:rPr>
-      </w:pPr>
-    </w:p>
-    <w:p>
-      <w:pPr>
+      <w:bookmarkEnd w:id="3"/>
+    </w:p>
+    <w:p>
+      <w:pPr>
+        <w:jc w:val="both"/>
+        <w:rPr>
+          <w:lang w:eastAsia="es-SV"/>
+        </w:rPr>
+      </w:pPr>
+    </w:p>
+    <w:p>
+      <w:pPr>
+        <w:jc w:val="both"/>
         <w:rPr>
           <w:lang w:eastAsia="es-SV"/>
         </w:rPr>
@@ -1437,7 +1621,7 @@
           <w:lang w:val="es-ES" w:eastAsia="es-SV"/>
         </w:rPr>
       </w:pPr>
-      <w:bookmarkStart w:id="3" w:name="_Toc49272184"/>
+      <w:bookmarkStart w:id="4" w:name="_Toc49272184"/>
       <w:r>
         <w:rPr>
           <w:rFonts w:ascii="Arial" w:hAnsi="Arial" w:cs="Arial"/>
@@ -1449,7 +1633,7 @@
         <w:lastRenderedPageBreak/>
         <w:t>Mapa del Sitio Web</w:t>
       </w:r>
-      <w:bookmarkEnd w:id="3"/>
+      <w:bookmarkEnd w:id="4"/>
     </w:p>
     <w:p>
       <w:pPr>
@@ -1550,7 +1734,7 @@
           <w:lang w:eastAsia="es-SV"/>
         </w:rPr>
       </w:pPr>
-      <w:bookmarkStart w:id="4" w:name="_Toc49272185"/>
+      <w:bookmarkStart w:id="5" w:name="_Toc49272185"/>
       <w:r>
         <w:rPr>
           <w:rFonts w:ascii="Arial" w:hAnsi="Arial" w:cs="Arial"/>
@@ -1562,19 +1746,17 @@
         <w:lastRenderedPageBreak/>
         <w:t>Diseño</w:t>
       </w:r>
-      <w:bookmarkStart w:id="5" w:name="_GoBack"/>
+      <w:r>
+        <w:rPr>
+          <w:rFonts w:ascii="Arial" w:hAnsi="Arial" w:cs="Arial"/>
+          <w:b/>
+          <w:bCs/>
+          <w:color w:val="auto"/>
+          <w:lang w:eastAsia="es-SV"/>
+        </w:rPr>
+        <w:t xml:space="preserve"> del Sitio Web</w:t>
+      </w:r>
       <w:bookmarkEnd w:id="5"/>
-      <w:r>
-        <w:rPr>
-          <w:rFonts w:ascii="Arial" w:hAnsi="Arial" w:cs="Arial"/>
-          <w:b/>
-          <w:bCs/>
-          <w:color w:val="auto"/>
-          <w:lang w:eastAsia="es-SV"/>
-        </w:rPr>
-        <w:t xml:space="preserve"> del Sitio Web</w:t>
-      </w:r>
-      <w:bookmarkEnd w:id="4"/>
     </w:p>
     <w:p>
       <w:pPr>
@@ -1793,6 +1975,119 @@
 <file path=word/numbering.xml><?xml version="1.0" encoding="utf-8"?>
 <w:numbering xmlns:wpc="http://schemas.microsoft.com/office/word/2010/wordprocessingCanvas" xmlns:cx="http://schemas.microsoft.com/office/drawing/2014/chartex" xmlns:cx1="http://schemas.microsoft.com/office/drawing/2015/9/8/chartex" xmlns:cx2="http://schemas.microsoft.com/office/drawing/2015/10/21/chartex" xmlns:cx3="http://schemas.microsoft.com/office/drawing/2016/5/9/chartex" xmlns:cx4="http://schemas.microsoft.com/office/drawing/2016/5/10/chartex" xmlns:cx5="http://schemas.microsoft.com/office/drawing/2016/5/11/chartex" xmlns:cx6="http://schemas.microsoft.com/office/drawing/2016/5/12/chartex" xmlns:cx7="http://schemas.microsoft.com/office/drawing/2016/5/13/chartex" xmlns:cx8="http://schemas.microsoft.com/office/drawing/2016/5/14/chartex" xmlns:mc="http://schemas.openxmlformats.org/markup-compatibility/2006" xmlns:aink="http://schemas.microsoft.com/office/drawing/2016/ink" xmlns:am3d="http://schemas.microsoft.com/office/drawing/2017/model3d" xmlns:o="urn:schemas-microsoft-com:office:office" xmlns:r="http://schemas.openxmlformats.org/officeDocument/2006/relationships" xmlns:m="http://schemas.openxmlformats.org/officeDocument/2006/math" xmlns:v="urn:schemas-microsoft-com:vml" xmlns:wp14="http://schemas.microsoft.com/office/word/2010/wordprocessingDrawing" xmlns:wp="http://schemas.openxmlformats.org/drawingml/2006/wordprocessingDrawing" xmlns:w10="urn:schemas-microsoft-com:office:word" xmlns:w="http://schemas.openxmlformats.org/wordprocessingml/2006/main" xmlns:w14="http://schemas.microsoft.com/office/word/2010/wordml" xmlns:w15="http://schemas.microsoft.com/office/word/2012/wordml" xmlns:w16cid="http://schemas.microsoft.com/office/word/2016/wordml/cid" xmlns:w16se="http://schemas.microsoft.com/office/word/2015/wordml/symex" xmlns:wpg="http://schemas.microsoft.com/office/word/2010/wordprocessingGroup" xmlns:wpi="http://schemas.microsoft.com/office/word/2010/wordprocessingInk" xmlns:wne="http://schemas.microsoft.com/office/word/2006/wordml" xmlns:wps="http://schemas.microsoft.com/office/word/2010/wordprocessingShape" mc:Ignorable="w14 w15 w16se w16cid wp14">
   <w:abstractNum w:abstractNumId="0" w15:restartNumberingAfterBreak="0">
+    <w:nsid w:val="302F343E"/>
+    <w:multiLevelType w:val="hybridMultilevel"/>
+    <w:tmpl w:val="B71E737E"/>
+    <w:lvl w:ilvl="0" w:tplc="440A0001">
+      <w:start w:val="1"/>
+      <w:numFmt w:val="bullet"/>
+      <w:lvlText w:val=""/>
+      <w:lvlJc w:val="left"/>
+      <w:pPr>
+        <w:ind w:left="720" w:hanging="360"/>
+      </w:pPr>
+      <w:rPr>
+        <w:rFonts w:ascii="Symbol" w:hAnsi="Symbol" w:hint="default"/>
+      </w:rPr>
+    </w:lvl>
+    <w:lvl w:ilvl="1" w:tplc="440A0003" w:tentative="1">
+      <w:start w:val="1"/>
+      <w:numFmt w:val="bullet"/>
+      <w:lvlText w:val="o"/>
+      <w:lvlJc w:val="left"/>
+      <w:pPr>
+        <w:ind w:left="1440" w:hanging="360"/>
+      </w:pPr>
+      <w:rPr>
+        <w:rFonts w:ascii="Courier New" w:hAnsi="Courier New" w:cs="Courier New" w:hint="default"/>
+      </w:rPr>
+    </w:lvl>
+    <w:lvl w:ilvl="2" w:tplc="440A0005" w:tentative="1">
+      <w:start w:val="1"/>
+      <w:numFmt w:val="bullet"/>
+      <w:lvlText w:val=""/>
+      <w:lvlJc w:val="left"/>
+      <w:pPr>
+        <w:ind w:left="2160" w:hanging="360"/>
+      </w:pPr>
+      <w:rPr>
+        <w:rFonts w:ascii="Wingdings" w:hAnsi="Wingdings" w:hint="default"/>
+      </w:rPr>
+    </w:lvl>
+    <w:lvl w:ilvl="3" w:tplc="440A0001" w:tentative="1">
+      <w:start w:val="1"/>
+      <w:numFmt w:val="bullet"/>
+      <w:lvlText w:val=""/>
+      <w:lvlJc w:val="left"/>
+      <w:pPr>
+        <w:ind w:left="2880" w:hanging="360"/>
+      </w:pPr>
+      <w:rPr>
+        <w:rFonts w:ascii="Symbol" w:hAnsi="Symbol" w:hint="default"/>
+      </w:rPr>
+    </w:lvl>
+    <w:lvl w:ilvl="4" w:tplc="440A0003" w:tentative="1">
+      <w:start w:val="1"/>
+      <w:numFmt w:val="bullet"/>
+      <w:lvlText w:val="o"/>
+      <w:lvlJc w:val="left"/>
+      <w:pPr>
+        <w:ind w:left="3600" w:hanging="360"/>
+      </w:pPr>
+      <w:rPr>
+        <w:rFonts w:ascii="Courier New" w:hAnsi="Courier New" w:cs="Courier New" w:hint="default"/>
+      </w:rPr>
+    </w:lvl>
+    <w:lvl w:ilvl="5" w:tplc="440A0005" w:tentative="1">
+      <w:start w:val="1"/>
+      <w:numFmt w:val="bullet"/>
+      <w:lvlText w:val=""/>
+      <w:lvlJc w:val="left"/>
+      <w:pPr>
+        <w:ind w:left="4320" w:hanging="360"/>
+      </w:pPr>
+      <w:rPr>
+        <w:rFonts w:ascii="Wingdings" w:hAnsi="Wingdings" w:hint="default"/>
+      </w:rPr>
+    </w:lvl>
+    <w:lvl w:ilvl="6" w:tplc="440A0001" w:tentative="1">
+      <w:start w:val="1"/>
+      <w:numFmt w:val="bullet"/>
+      <w:lvlText w:val=""/>
+      <w:lvlJc w:val="left"/>
+      <w:pPr>
+        <w:ind w:left="5040" w:hanging="360"/>
+      </w:pPr>
+      <w:rPr>
+        <w:rFonts w:ascii="Symbol" w:hAnsi="Symbol" w:hint="default"/>
+      </w:rPr>
+    </w:lvl>
+    <w:lvl w:ilvl="7" w:tplc="440A0003" w:tentative="1">
+      <w:start w:val="1"/>
+      <w:numFmt w:val="bullet"/>
+      <w:lvlText w:val="o"/>
+      <w:lvlJc w:val="left"/>
+      <w:pPr>
+        <w:ind w:left="5760" w:hanging="360"/>
+      </w:pPr>
+      <w:rPr>
+        <w:rFonts w:ascii="Courier New" w:hAnsi="Courier New" w:cs="Courier New" w:hint="default"/>
+      </w:rPr>
+    </w:lvl>
+    <w:lvl w:ilvl="8" w:tplc="440A0005" w:tentative="1">
+      <w:start w:val="1"/>
+      <w:numFmt w:val="bullet"/>
+      <w:lvlText w:val=""/>
+      <w:lvlJc w:val="left"/>
+      <w:pPr>
+        <w:ind w:left="6480" w:hanging="360"/>
+      </w:pPr>
+      <w:rPr>
+        <w:rFonts w:ascii="Wingdings" w:hAnsi="Wingdings" w:hint="default"/>
+      </w:rPr>
+    </w:lvl>
+  </w:abstractNum>
+  <w:abstractNum w:abstractNumId="1" w15:restartNumberingAfterBreak="0">
     <w:nsid w:val="39F51A43"/>
     <w:multiLevelType w:val="hybridMultilevel"/>
     <w:tmpl w:val="53CC53CC"/>
@@ -1879,6 +2174,9 @@
     </w:lvl>
   </w:abstractNum>
   <w:num w:numId="1">
+    <w:abstractNumId w:val="1"/>
+  </w:num>
+  <w:num w:numId="2">
     <w:abstractNumId w:val="0"/>
   </w:num>
 </w:numbering>
@@ -2435,6 +2733,17 @@
       <w:u w:val="single"/>
     </w:rPr>
   </w:style>
+  <w:style w:type="paragraph" w:styleId="Prrafodelista">
+    <w:name w:val="List Paragraph"/>
+    <w:basedOn w:val="Normal"/>
+    <w:uiPriority w:val="34"/>
+    <w:qFormat/>
+    <w:rsid w:val="00886501"/>
+    <w:pPr>
+      <w:ind w:left="720"/>
+      <w:contextualSpacing/>
+    </w:pPr>
+  </w:style>
 </w:styles>
 </file>
 
@@ -2704,7 +3013,7 @@
 </file>
 
 <file path=customXml/itemProps1.xml><?xml version="1.0" encoding="utf-8"?>
-<ds:datastoreItem xmlns:ds="http://schemas.openxmlformats.org/officeDocument/2006/customXml" ds:itemID="{5F3C293C-E1E7-4C18-B418-B06DF8F81AED}">
+<ds:datastoreItem xmlns:ds="http://schemas.openxmlformats.org/officeDocument/2006/customXml" ds:itemID="{579AD090-DC82-4F52-B1FA-D986BDF2556A}">
   <ds:schemaRefs>
     <ds:schemaRef ds:uri="http://schemas.openxmlformats.org/officeDocument/2006/bibliography"/>
   </ds:schemaRefs>

</xml_diff>